<commit_message>
Update SPARQL queries SWOntology.docx
</commit_message>
<xml_diff>
--- a/fileword/SPARQL queries SWOntology.docx
+++ b/fileword/SPARQL queries SWOntology.docx
@@ -50,13 +50,6 @@
     </w:p>
     <w:p>
       <w:pPr>
-        <w:rPr>
-          <w:lang w:val="en-GB"/>
-        </w:rPr>
-      </w:pPr>
-    </w:p>
-    <w:p>
-      <w:pPr>
         <w:spacing w:after="0"/>
         <w:rPr>
           <w:rFonts w:ascii="Courier New" w:hAnsi="Courier New" w:cs="Courier New"/>
@@ -175,21 +168,35 @@
           <w:lang w:val="en-GB"/>
         </w:rPr>
       </w:pPr>
-      <w:proofErr w:type="gramStart"/>
-      <w:r>
-        <w:rPr>
-          <w:rFonts w:ascii="Courier New" w:hAnsi="Courier New" w:cs="Courier New"/>
-          <w:lang w:val="en-GB"/>
-        </w:rPr>
-        <w:t>PREFIX :</w:t>
-      </w:r>
-      <w:proofErr w:type="gramEnd"/>
-      <w:r>
-        <w:rPr>
-          <w:rFonts w:ascii="Courier New" w:hAnsi="Courier New" w:cs="Courier New"/>
-          <w:lang w:val="en-GB"/>
-        </w:rPr>
-        <w:t xml:space="preserve"> &lt;http://www.semanticweb.org/ontologies/2021/SWOntology#&gt;</w:t>
+      <w:r>
+        <w:rPr>
+          <w:rFonts w:ascii="Courier New" w:hAnsi="Courier New" w:cs="Courier New"/>
+          <w:lang w:val="en-GB"/>
+        </w:rPr>
+        <w:t>PREFIX</w:t>
+      </w:r>
+      <w:r>
+        <w:rPr>
+          <w:rFonts w:ascii="Courier New" w:hAnsi="Courier New" w:cs="Courier New"/>
+          <w:lang w:val="en-GB"/>
+        </w:rPr>
+        <w:t xml:space="preserve"> </w:t>
+      </w:r>
+      <w:proofErr w:type="spellStart"/>
+      <w:r>
+        <w:rPr>
+          <w:rFonts w:ascii="Courier New" w:hAnsi="Courier New" w:cs="Courier New"/>
+          <w:lang w:val="en-GB"/>
+        </w:rPr>
+        <w:t>swo</w:t>
+      </w:r>
+      <w:proofErr w:type="spellEnd"/>
+      <w:r>
+        <w:rPr>
+          <w:rFonts w:ascii="Courier New" w:hAnsi="Courier New" w:cs="Courier New"/>
+          <w:lang w:val="en-GB"/>
+        </w:rPr>
+        <w:t>: &lt;http://www.semanticweb.org/ontologies/2021/SWOntology#&gt;</w:t>
       </w:r>
     </w:p>
     <w:p>
@@ -256,7 +263,7 @@
           <w:rFonts w:ascii="Courier New" w:hAnsi="Courier New" w:cs="Courier New"/>
           <w:lang w:val="en-GB"/>
         </w:rPr>
-        <w:t xml:space="preserve"> :</w:t>
+        <w:t xml:space="preserve"> </w:t>
       </w:r>
       <w:proofErr w:type="spellStart"/>
       <w:r>
@@ -264,7 +271,14 @@
           <w:rFonts w:ascii="Courier New" w:hAnsi="Courier New" w:cs="Courier New"/>
           <w:lang w:val="en-GB"/>
         </w:rPr>
-        <w:t>hasCast</w:t>
+        <w:t>swo</w:t>
+      </w:r>
+      <w:r>
+        <w:rPr>
+          <w:rFonts w:ascii="Courier New" w:hAnsi="Courier New" w:cs="Courier New"/>
+          <w:lang w:val="en-GB"/>
+        </w:rPr>
+        <w:t>:hasCast</w:t>
       </w:r>
       <w:proofErr w:type="spellEnd"/>
       <w:r>
@@ -272,7 +286,7 @@
           <w:rFonts w:ascii="Courier New" w:hAnsi="Courier New" w:cs="Courier New"/>
           <w:lang w:val="en-GB"/>
         </w:rPr>
-        <w:t xml:space="preserve"> :</w:t>
+        <w:t xml:space="preserve"> </w:t>
       </w:r>
       <w:proofErr w:type="spellStart"/>
       <w:r>
@@ -280,7 +294,14 @@
           <w:rFonts w:ascii="Courier New" w:hAnsi="Courier New" w:cs="Courier New"/>
           <w:lang w:val="en-GB"/>
         </w:rPr>
-        <w:t>CarrieFisher</w:t>
+        <w:t>swo</w:t>
+      </w:r>
+      <w:r>
+        <w:rPr>
+          <w:rFonts w:ascii="Courier New" w:hAnsi="Courier New" w:cs="Courier New"/>
+          <w:lang w:val="en-GB"/>
+        </w:rPr>
+        <w:t>:CarrieFisher</w:t>
       </w:r>
       <w:proofErr w:type="spellEnd"/>
     </w:p>
@@ -320,6 +341,289 @@
           <w:rFonts w:ascii="Courier New" w:hAnsi="Courier New" w:cs="Courier New"/>
         </w:rPr>
       </w:pPr>
+    </w:p>
+    <w:p>
+      <w:pPr>
+        <w:spacing w:after="0"/>
+        <w:rPr>
+          <w:rFonts w:ascii="Times New Roman" w:hAnsi="Times New Roman" w:cs="Times New Roman"/>
+          <w:b/>
+          <w:bCs/>
+          <w:sz w:val="24"/>
+          <w:szCs w:val="24"/>
+          <w:lang w:val="en-GB"/>
+        </w:rPr>
+      </w:pPr>
+      <w:r>
+        <w:rPr>
+          <w:rFonts w:ascii="Times New Roman" w:hAnsi="Times New Roman" w:cs="Times New Roman"/>
+          <w:b/>
+          <w:bCs/>
+          <w:sz w:val="24"/>
+          <w:szCs w:val="24"/>
+          <w:lang w:val="en-GB"/>
+        </w:rPr>
+        <w:t>2. Find</w:t>
+      </w:r>
+      <w:r>
+        <w:rPr>
+          <w:rFonts w:ascii="Times New Roman" w:hAnsi="Times New Roman" w:cs="Times New Roman"/>
+          <w:b/>
+          <w:bCs/>
+          <w:sz w:val="24"/>
+          <w:szCs w:val="24"/>
+          <w:lang w:val="en-GB"/>
+        </w:rPr>
+        <w:t xml:space="preserve"> all the actors in all the movies</w:t>
+      </w:r>
+    </w:p>
+    <w:p>
+      <w:pPr>
+        <w:spacing w:after="0"/>
+        <w:rPr>
+          <w:rFonts w:ascii="Courier New" w:hAnsi="Courier New" w:cs="Courier New"/>
+          <w:lang w:val="en-GB"/>
+        </w:rPr>
+      </w:pPr>
+      <w:r>
+        <w:rPr>
+          <w:rFonts w:ascii="Courier New" w:hAnsi="Courier New" w:cs="Courier New"/>
+          <w:lang w:val="en-GB"/>
+        </w:rPr>
+        <w:t xml:space="preserve">PREFIX </w:t>
+      </w:r>
+      <w:proofErr w:type="spellStart"/>
+      <w:r>
+        <w:rPr>
+          <w:rFonts w:ascii="Courier New" w:hAnsi="Courier New" w:cs="Courier New"/>
+          <w:lang w:val="en-GB"/>
+        </w:rPr>
+        <w:t>rdf</w:t>
+      </w:r>
+      <w:proofErr w:type="spellEnd"/>
+      <w:r>
+        <w:rPr>
+          <w:rFonts w:ascii="Courier New" w:hAnsi="Courier New" w:cs="Courier New"/>
+          <w:lang w:val="en-GB"/>
+        </w:rPr>
+        <w:t>: &lt;http://www.w3.org/1999/02/22-rdf-syntax-ns#&gt;</w:t>
+      </w:r>
+    </w:p>
+    <w:p>
+      <w:pPr>
+        <w:spacing w:after="0"/>
+        <w:rPr>
+          <w:rFonts w:ascii="Courier New" w:hAnsi="Courier New" w:cs="Courier New"/>
+          <w:lang w:val="en-GB"/>
+        </w:rPr>
+      </w:pPr>
+      <w:r>
+        <w:rPr>
+          <w:rFonts w:ascii="Courier New" w:hAnsi="Courier New" w:cs="Courier New"/>
+          <w:lang w:val="en-GB"/>
+        </w:rPr>
+        <w:t>PREFIX owl: &lt;http://www.w3.org/2002/07/owl#&gt;</w:t>
+      </w:r>
+    </w:p>
+    <w:p>
+      <w:pPr>
+        <w:spacing w:after="0"/>
+        <w:rPr>
+          <w:rFonts w:ascii="Courier New" w:hAnsi="Courier New" w:cs="Courier New"/>
+          <w:lang w:val="en-GB"/>
+        </w:rPr>
+      </w:pPr>
+      <w:r>
+        <w:rPr>
+          <w:rFonts w:ascii="Courier New" w:hAnsi="Courier New" w:cs="Courier New"/>
+          <w:lang w:val="en-GB"/>
+        </w:rPr>
+        <w:t xml:space="preserve">PREFIX </w:t>
+      </w:r>
+      <w:proofErr w:type="spellStart"/>
+      <w:r>
+        <w:rPr>
+          <w:rFonts w:ascii="Courier New" w:hAnsi="Courier New" w:cs="Courier New"/>
+          <w:lang w:val="en-GB"/>
+        </w:rPr>
+        <w:t>rdfs</w:t>
+      </w:r>
+      <w:proofErr w:type="spellEnd"/>
+      <w:r>
+        <w:rPr>
+          <w:rFonts w:ascii="Courier New" w:hAnsi="Courier New" w:cs="Courier New"/>
+          <w:lang w:val="en-GB"/>
+        </w:rPr>
+        <w:t>: &lt;http://www.w3.org/2000/01/rdf-schema#&gt;</w:t>
+      </w:r>
+    </w:p>
+    <w:p>
+      <w:pPr>
+        <w:spacing w:after="0"/>
+        <w:rPr>
+          <w:rFonts w:ascii="Courier New" w:hAnsi="Courier New" w:cs="Courier New"/>
+          <w:lang w:val="en-GB"/>
+        </w:rPr>
+      </w:pPr>
+      <w:r>
+        <w:rPr>
+          <w:rFonts w:ascii="Courier New" w:hAnsi="Courier New" w:cs="Courier New"/>
+          <w:lang w:val="en-GB"/>
+        </w:rPr>
+        <w:t xml:space="preserve">PREFIX </w:t>
+      </w:r>
+      <w:proofErr w:type="spellStart"/>
+      <w:r>
+        <w:rPr>
+          <w:rFonts w:ascii="Courier New" w:hAnsi="Courier New" w:cs="Courier New"/>
+          <w:lang w:val="en-GB"/>
+        </w:rPr>
+        <w:t>xsd</w:t>
+      </w:r>
+      <w:proofErr w:type="spellEnd"/>
+      <w:r>
+        <w:rPr>
+          <w:rFonts w:ascii="Courier New" w:hAnsi="Courier New" w:cs="Courier New"/>
+          <w:lang w:val="en-GB"/>
+        </w:rPr>
+        <w:t>: &lt;http://www.w3.org/2001/XMLSchema#&gt;</w:t>
+      </w:r>
+    </w:p>
+    <w:p>
+      <w:pPr>
+        <w:spacing w:after="0"/>
+        <w:rPr>
+          <w:rFonts w:ascii="Courier New" w:hAnsi="Courier New" w:cs="Courier New"/>
+          <w:lang w:val="en-GB"/>
+        </w:rPr>
+      </w:pPr>
+      <w:r>
+        <w:rPr>
+          <w:rFonts w:ascii="Courier New" w:hAnsi="Courier New" w:cs="Courier New"/>
+          <w:lang w:val="en-GB"/>
+        </w:rPr>
+        <w:t xml:space="preserve">PREFIX </w:t>
+      </w:r>
+      <w:proofErr w:type="spellStart"/>
+      <w:r>
+        <w:rPr>
+          <w:rFonts w:ascii="Courier New" w:hAnsi="Courier New" w:cs="Courier New"/>
+          <w:lang w:val="en-GB"/>
+        </w:rPr>
+        <w:t>swo</w:t>
+      </w:r>
+      <w:proofErr w:type="spellEnd"/>
+      <w:r>
+        <w:rPr>
+          <w:rFonts w:ascii="Courier New" w:hAnsi="Courier New" w:cs="Courier New"/>
+          <w:lang w:val="en-GB"/>
+        </w:rPr>
+        <w:t>: &lt;http://www.semanticweb.org/ontologies/2021/SWOntology#&gt;</w:t>
+      </w:r>
+    </w:p>
+    <w:p>
+      <w:pPr>
+        <w:spacing w:after="0"/>
+        <w:rPr>
+          <w:rFonts w:ascii="Courier New" w:hAnsi="Courier New" w:cs="Courier New"/>
+          <w:lang w:val="en-GB"/>
+        </w:rPr>
+      </w:pPr>
+    </w:p>
+    <w:p>
+      <w:pPr>
+        <w:spacing w:after="0"/>
+        <w:rPr>
+          <w:rFonts w:ascii="Courier New" w:hAnsi="Courier New" w:cs="Courier New"/>
+          <w:lang w:val="en-GB"/>
+        </w:rPr>
+      </w:pPr>
+      <w:proofErr w:type="gramStart"/>
+      <w:r>
+        <w:rPr>
+          <w:rFonts w:ascii="Courier New" w:hAnsi="Courier New" w:cs="Courier New"/>
+          <w:lang w:val="en-GB"/>
+        </w:rPr>
+        <w:t>SELECT ?movie</w:t>
+      </w:r>
+      <w:proofErr w:type="gramEnd"/>
+      <w:r>
+        <w:rPr>
+          <w:rFonts w:ascii="Courier New" w:hAnsi="Courier New" w:cs="Courier New"/>
+          <w:lang w:val="en-GB"/>
+        </w:rPr>
+        <w:t xml:space="preserve"> ?actor</w:t>
+      </w:r>
+    </w:p>
+    <w:p>
+      <w:pPr>
+        <w:spacing w:after="0"/>
+        <w:rPr>
+          <w:rFonts w:ascii="Courier New" w:hAnsi="Courier New" w:cs="Courier New"/>
+          <w:lang w:val="en-GB"/>
+        </w:rPr>
+      </w:pPr>
+      <w:r>
+        <w:rPr>
+          <w:rFonts w:ascii="Courier New" w:hAnsi="Courier New" w:cs="Courier New"/>
+          <w:lang w:val="en-GB"/>
+        </w:rPr>
+        <w:tab/>
+        <w:t xml:space="preserve">WHERE </w:t>
+      </w:r>
+      <w:proofErr w:type="gramStart"/>
+      <w:r>
+        <w:rPr>
+          <w:rFonts w:ascii="Courier New" w:hAnsi="Courier New" w:cs="Courier New"/>
+          <w:lang w:val="en-GB"/>
+        </w:rPr>
+        <w:t>{ ?movie</w:t>
+      </w:r>
+      <w:proofErr w:type="gramEnd"/>
+      <w:r>
+        <w:rPr>
+          <w:rFonts w:ascii="Courier New" w:hAnsi="Courier New" w:cs="Courier New"/>
+          <w:lang w:val="en-GB"/>
+        </w:rPr>
+        <w:t xml:space="preserve"> </w:t>
+      </w:r>
+      <w:proofErr w:type="spellStart"/>
+      <w:r>
+        <w:rPr>
+          <w:rFonts w:ascii="Courier New" w:hAnsi="Courier New" w:cs="Courier New"/>
+          <w:lang w:val="en-GB"/>
+        </w:rPr>
+        <w:t>swo:hasCast</w:t>
+      </w:r>
+      <w:proofErr w:type="spellEnd"/>
+      <w:r>
+        <w:rPr>
+          <w:rFonts w:ascii="Courier New" w:hAnsi="Courier New" w:cs="Courier New"/>
+          <w:lang w:val="en-GB"/>
+        </w:rPr>
+        <w:t xml:space="preserve"> ?actor</w:t>
+      </w:r>
+    </w:p>
+    <w:p>
+      <w:pPr>
+        <w:spacing w:after="0"/>
+        <w:rPr>
+          <w:rFonts w:ascii="Courier New" w:hAnsi="Courier New" w:cs="Courier New"/>
+        </w:rPr>
+      </w:pPr>
+      <w:r>
+        <w:rPr>
+          <w:rFonts w:ascii="Courier New" w:hAnsi="Courier New" w:cs="Courier New"/>
+          <w:lang w:val="en-GB"/>
+        </w:rPr>
+        <w:tab/>
+      </w:r>
+      <w:r>
+        <w:rPr>
+          <w:rFonts w:ascii="Courier New" w:hAnsi="Courier New" w:cs="Courier New"/>
+        </w:rPr>
+        <w:t>}</w:t>
+      </w:r>
     </w:p>
     <w:p>
       <w:pPr>
@@ -330,39 +634,23 @@
           <w:szCs w:val="24"/>
         </w:rPr>
       </w:pPr>
-      <w:r>
+    </w:p>
+    <w:p>
+      <w:pPr>
+        <w:spacing w:after="0"/>
         <w:rPr>
           <w:rFonts w:ascii="Times New Roman" w:hAnsi="Times New Roman" w:cs="Times New Roman"/>
           <w:sz w:val="24"/>
           <w:szCs w:val="24"/>
         </w:rPr>
-        <w:t xml:space="preserve">2. </w:t>
-      </w:r>
-      <w:proofErr w:type="spellStart"/>
+      </w:pPr>
       <w:r>
         <w:rPr>
           <w:rFonts w:ascii="Times New Roman" w:hAnsi="Times New Roman" w:cs="Times New Roman"/>
           <w:sz w:val="24"/>
           <w:szCs w:val="24"/>
         </w:rPr>
-        <w:t>Find</w:t>
-      </w:r>
-      <w:proofErr w:type="spellEnd"/>
-      <w:r>
-        <w:rPr>
-          <w:rFonts w:ascii="Times New Roman" w:hAnsi="Times New Roman" w:cs="Times New Roman"/>
-          <w:sz w:val="24"/>
-          <w:szCs w:val="24"/>
-        </w:rPr>
-        <w:t xml:space="preserve"> </w:t>
-      </w:r>
-      <w:r>
-        <w:rPr>
-          <w:rFonts w:ascii="Times New Roman" w:hAnsi="Times New Roman" w:cs="Times New Roman"/>
-          <w:sz w:val="24"/>
-          <w:szCs w:val="24"/>
-        </w:rPr>
-        <w:t>…</w:t>
+        <w:t>3.</w:t>
       </w:r>
     </w:p>
     <w:sectPr>

</xml_diff>

<commit_message>
foto mia e cose
</commit_message>
<xml_diff>
--- a/fileword/SPARQL queries SWOntology.docx
+++ b/fileword/SPARQL queries SWOntology.docx
@@ -830,15 +830,13 @@
           <w:rFonts w:ascii="Times New Roman" w:hAnsi="Times New Roman" w:cs="Times New Roman"/>
           <w:sz w:val="24"/>
           <w:szCs w:val="24"/>
-          <w:lang w:val="en-GB"/>
-        </w:rPr>
-      </w:pPr>
-      <w:r>
-        <w:rPr>
-          <w:rFonts w:ascii="Times New Roman" w:hAnsi="Times New Roman" w:cs="Times New Roman"/>
-          <w:sz w:val="24"/>
-          <w:szCs w:val="24"/>
-          <w:lang w:val="en-GB"/>
+        </w:rPr>
+      </w:pPr>
+      <w:r>
+        <w:rPr>
+          <w:rFonts w:ascii="Times New Roman" w:hAnsi="Times New Roman" w:cs="Times New Roman"/>
+          <w:sz w:val="24"/>
+          <w:szCs w:val="24"/>
         </w:rPr>
         <w:t xml:space="preserve">PREFIX </w:t>
       </w:r>
@@ -848,7 +846,6 @@
           <w:rFonts w:ascii="Times New Roman" w:hAnsi="Times New Roman" w:cs="Times New Roman"/>
           <w:sz w:val="24"/>
           <w:szCs w:val="24"/>
-          <w:lang w:val="en-GB"/>
         </w:rPr>
         <w:t>rdf</w:t>
       </w:r>
@@ -858,7 +855,6 @@
           <w:rFonts w:ascii="Times New Roman" w:hAnsi="Times New Roman" w:cs="Times New Roman"/>
           <w:sz w:val="24"/>
           <w:szCs w:val="24"/>
-          <w:lang w:val="en-GB"/>
         </w:rPr>
         <w:t>: &lt;http://www.w3.org/1999/02/22-rdf-syntax-ns#&gt;</w:t>
       </w:r>
@@ -1520,63 +1516,6 @@
           <w:rFonts w:ascii="Times New Roman" w:hAnsi="Times New Roman" w:cs="Times New Roman"/>
           <w:sz w:val="24"/>
           <w:szCs w:val="24"/>
-          <w:lang w:val="en-GB"/>
-        </w:rPr>
-        <w:tab/>
-      </w:r>
-      <w:proofErr w:type="gramStart"/>
-      <w:r>
-        <w:rPr>
-          <w:rFonts w:ascii="Times New Roman" w:hAnsi="Times New Roman" w:cs="Times New Roman"/>
-          <w:sz w:val="24"/>
-          <w:szCs w:val="24"/>
-        </w:rPr>
-        <w:t>?</w:t>
-      </w:r>
-      <w:proofErr w:type="spellStart"/>
-      <w:r>
-        <w:rPr>
-          <w:rFonts w:ascii="Times New Roman" w:hAnsi="Times New Roman" w:cs="Times New Roman"/>
-          <w:sz w:val="24"/>
-          <w:szCs w:val="24"/>
-        </w:rPr>
-        <w:t>character</w:t>
-      </w:r>
-      <w:proofErr w:type="spellEnd"/>
-      <w:proofErr w:type="gramEnd"/>
-      <w:r>
-        <w:rPr>
-          <w:rFonts w:ascii="Times New Roman" w:hAnsi="Times New Roman" w:cs="Times New Roman"/>
-          <w:sz w:val="24"/>
-          <w:szCs w:val="24"/>
-        </w:rPr>
-        <w:t xml:space="preserve"> ?p </w:t>
-      </w:r>
-      <w:proofErr w:type="spellStart"/>
-      <w:r>
-        <w:rPr>
-          <w:rFonts w:ascii="Times New Roman" w:hAnsi="Times New Roman" w:cs="Times New Roman"/>
-          <w:sz w:val="24"/>
-          <w:szCs w:val="24"/>
-        </w:rPr>
-        <w:t>swo:other</w:t>
-      </w:r>
-      <w:proofErr w:type="spellEnd"/>
-    </w:p>
-    <w:p>
-      <w:pPr>
-        <w:spacing w:after="0"/>
-        <w:rPr>
-          <w:rFonts w:ascii="Times New Roman" w:hAnsi="Times New Roman" w:cs="Times New Roman"/>
-          <w:sz w:val="24"/>
-          <w:szCs w:val="24"/>
-        </w:rPr>
-      </w:pPr>
-      <w:r>
-        <w:rPr>
-          <w:rFonts w:ascii="Times New Roman" w:hAnsi="Times New Roman" w:cs="Times New Roman"/>
-          <w:sz w:val="24"/>
-          <w:szCs w:val="24"/>
         </w:rPr>
         <w:tab/>
         <w:t>}</w:t>
@@ -3044,7 +2983,6 @@
           <w:rFonts w:ascii="Times New Roman" w:hAnsi="Times New Roman" w:cs="Times New Roman"/>
           <w:sz w:val="24"/>
           <w:szCs w:val="24"/>
-          <w:lang w:val="en-GB"/>
         </w:rPr>
       </w:pPr>
       <w:r>
@@ -3055,6 +2993,13 @@
           <w:lang w:val="en-GB"/>
         </w:rPr>
         <w:tab/>
+      </w:r>
+      <w:r>
+        <w:rPr>
+          <w:rFonts w:ascii="Times New Roman" w:hAnsi="Times New Roman" w:cs="Times New Roman"/>
+          <w:sz w:val="24"/>
+          <w:szCs w:val="24"/>
+        </w:rPr>
         <w:t>}</w:t>
       </w:r>
     </w:p>

</xml_diff>